<commit_message>
Updated Requirements timer rule to comply with the rules of chess
</commit_message>
<xml_diff>
--- a/RoughRequirements.docx
+++ b/RoughRequirements.docx
@@ -178,8 +178,10 @@
         </w:numPr>
       </w:pPr>
       <w:r>
-        <w:t>No move</w:t>
-      </w:r>
+        <w:t>Lose match</w:t>
+      </w:r>
+      <w:bookmarkStart w:id="0" w:name="_GoBack"/>
+      <w:bookmarkEnd w:id="0"/>
     </w:p>
     <w:p>
       <w:pPr>
@@ -240,8 +242,6 @@
       <w:r>
         <w:t>REQ-8: Points</w:t>
       </w:r>
-      <w:bookmarkStart w:id="0" w:name="_GoBack"/>
-      <w:bookmarkEnd w:id="0"/>
     </w:p>
     <w:p>
       <w:r>

</xml_diff>